<commit_message>
inclusão de diagramas no relatório
</commit_message>
<xml_diff>
--- a/Outros/Engenharia de Software/Engenharia do software.docx
+++ b/Outros/Engenharia de Software/Engenharia do software.docx
@@ -487,10 +487,6 @@
         <w:p>
           <w:pPr>
             <w:pStyle w:val="Sumrio2"/>
-            <w:tabs>
-              <w:tab w:val="left" w:pos="1320"/>
-              <w:tab w:val="right" w:leader="dot" w:pos="8494"/>
-            </w:tabs>
             <w:rPr>
               <w:rFonts w:asciiTheme="minorHAnsi" w:eastAsiaTheme="minorEastAsia" w:hAnsiTheme="minorHAnsi"/>
               <w:noProof/>
@@ -575,10 +571,6 @@
         <w:p>
           <w:pPr>
             <w:pStyle w:val="Sumrio2"/>
-            <w:tabs>
-              <w:tab w:val="left" w:pos="1320"/>
-              <w:tab w:val="right" w:leader="dot" w:pos="8494"/>
-            </w:tabs>
             <w:rPr>
               <w:rFonts w:asciiTheme="minorHAnsi" w:eastAsiaTheme="minorEastAsia" w:hAnsiTheme="minorHAnsi"/>
               <w:noProof/>
@@ -663,10 +655,6 @@
         <w:p>
           <w:pPr>
             <w:pStyle w:val="Sumrio2"/>
-            <w:tabs>
-              <w:tab w:val="left" w:pos="1320"/>
-              <w:tab w:val="right" w:leader="dot" w:pos="8494"/>
-            </w:tabs>
             <w:rPr>
               <w:rFonts w:asciiTheme="minorHAnsi" w:eastAsiaTheme="minorEastAsia" w:hAnsiTheme="minorHAnsi"/>
               <w:noProof/>
@@ -839,10 +827,6 @@
         <w:p>
           <w:pPr>
             <w:pStyle w:val="Sumrio2"/>
-            <w:tabs>
-              <w:tab w:val="left" w:pos="1320"/>
-              <w:tab w:val="right" w:leader="dot" w:pos="8494"/>
-            </w:tabs>
             <w:rPr>
               <w:rFonts w:asciiTheme="minorHAnsi" w:eastAsiaTheme="minorEastAsia" w:hAnsiTheme="minorHAnsi"/>
               <w:noProof/>
@@ -927,10 +911,6 @@
         <w:p>
           <w:pPr>
             <w:pStyle w:val="Sumrio2"/>
-            <w:tabs>
-              <w:tab w:val="left" w:pos="1320"/>
-              <w:tab w:val="right" w:leader="dot" w:pos="8494"/>
-            </w:tabs>
             <w:rPr>
               <w:rFonts w:asciiTheme="minorHAnsi" w:eastAsiaTheme="minorEastAsia" w:hAnsiTheme="minorHAnsi"/>
               <w:noProof/>
@@ -1103,10 +1083,6 @@
         <w:p>
           <w:pPr>
             <w:pStyle w:val="Sumrio2"/>
-            <w:tabs>
-              <w:tab w:val="left" w:pos="1320"/>
-              <w:tab w:val="right" w:leader="dot" w:pos="8494"/>
-            </w:tabs>
             <w:rPr>
               <w:rFonts w:asciiTheme="minorHAnsi" w:eastAsiaTheme="minorEastAsia" w:hAnsiTheme="minorHAnsi"/>
               <w:noProof/>
@@ -1279,10 +1255,6 @@
         <w:p>
           <w:pPr>
             <w:pStyle w:val="Sumrio2"/>
-            <w:tabs>
-              <w:tab w:val="left" w:pos="1320"/>
-              <w:tab w:val="right" w:leader="dot" w:pos="8494"/>
-            </w:tabs>
             <w:rPr>
               <w:rFonts w:asciiTheme="minorHAnsi" w:eastAsiaTheme="minorEastAsia" w:hAnsiTheme="minorHAnsi"/>
               <w:noProof/>
@@ -1367,10 +1339,6 @@
         <w:p>
           <w:pPr>
             <w:pStyle w:val="Sumrio2"/>
-            <w:tabs>
-              <w:tab w:val="left" w:pos="1320"/>
-              <w:tab w:val="right" w:leader="dot" w:pos="8494"/>
-            </w:tabs>
             <w:rPr>
               <w:rFonts w:asciiTheme="minorHAnsi" w:eastAsiaTheme="minorEastAsia" w:hAnsiTheme="minorHAnsi"/>
               <w:noProof/>
@@ -1543,10 +1511,6 @@
         <w:p>
           <w:pPr>
             <w:pStyle w:val="Sumrio2"/>
-            <w:tabs>
-              <w:tab w:val="left" w:pos="1320"/>
-              <w:tab w:val="right" w:leader="dot" w:pos="8494"/>
-            </w:tabs>
             <w:rPr>
               <w:rFonts w:asciiTheme="minorHAnsi" w:eastAsiaTheme="minorEastAsia" w:hAnsiTheme="minorHAnsi"/>
               <w:noProof/>
@@ -1807,10 +1771,6 @@
         <w:p>
           <w:pPr>
             <w:pStyle w:val="Sumrio2"/>
-            <w:tabs>
-              <w:tab w:val="left" w:pos="1320"/>
-              <w:tab w:val="right" w:leader="dot" w:pos="8494"/>
-            </w:tabs>
             <w:rPr>
               <w:rFonts w:asciiTheme="minorHAnsi" w:eastAsiaTheme="minorEastAsia" w:hAnsiTheme="minorHAnsi"/>
               <w:noProof/>
@@ -2145,7 +2105,7 @@
                 <w:noProof/>
                 <w:webHidden/>
               </w:rPr>
-              <w:t>8</w:t>
+              <w:t>7</w:t>
             </w:r>
             <w:r>
               <w:rPr>
@@ -2159,10 +2119,6 @@
         <w:p>
           <w:pPr>
             <w:pStyle w:val="Sumrio2"/>
-            <w:tabs>
-              <w:tab w:val="left" w:pos="1320"/>
-              <w:tab w:val="right" w:leader="dot" w:pos="8494"/>
-            </w:tabs>
             <w:rPr>
               <w:rFonts w:asciiTheme="minorHAnsi" w:eastAsiaTheme="minorEastAsia" w:hAnsiTheme="minorHAnsi"/>
               <w:noProof/>
@@ -2233,7 +2189,7 @@
                 <w:noProof/>
                 <w:webHidden/>
               </w:rPr>
-              <w:t>9</w:t>
+              <w:t>8</w:t>
             </w:r>
             <w:r>
               <w:rPr>
@@ -2321,7 +2277,7 @@
                 <w:noProof/>
                 <w:webHidden/>
               </w:rPr>
-              <w:t>9</w:t>
+              <w:t>8</w:t>
             </w:r>
             <w:r>
               <w:rPr>
@@ -3409,30 +3365,123 @@
       </w:r>
     </w:p>
     <w:p>
-      <w:pPr>
+      <w:r>
+        <w:t>De forma simplificada, a seguir veja a lista de principais problemas enfrentados</w:t>
+      </w:r>
+    </w:p>
+    <w:p>
+      <w:pPr>
+        <w:pStyle w:val="PargrafodaLista"/>
+        <w:numPr>
+          <w:ilvl w:val="0"/>
+          <w:numId w:val="7"/>
+        </w:numPr>
+      </w:pPr>
+      <w:r>
         <w:rPr>
-          <w:sz w:val="72"/>
+          <w:lang w:val="pt-PT"/>
         </w:rPr>
+        <w:t>Registos em cadernos:</w:t>
+      </w:r>
+    </w:p>
+    <w:p>
+      <w:pPr>
+        <w:numPr>
+          <w:ilvl w:val="1"/>
+          <w:numId w:val="6"/>
+        </w:numPr>
       </w:pPr>
       <w:r>
         <w:rPr>
-          <w:sz w:val="72"/>
+          <w:lang w:val="pt-PT"/>
         </w:rPr>
-        <w:t>[</w:t>
-      </w:r>
+        <w:t>Processo de pagamentos ineficiente;</w:t>
+      </w:r>
+    </w:p>
+    <w:p>
+      <w:pPr>
+        <w:numPr>
+          <w:ilvl w:val="1"/>
+          <w:numId w:val="6"/>
+        </w:numPr>
+      </w:pPr>
       <w:r>
         <w:rPr>
-          <w:sz w:val="72"/>
+          <w:lang w:val="pt-PT"/>
         </w:rPr>
-        <w:t>...</w:t>
-      </w:r>
+        <w:t>Processo de pesquisa lento e trabalhoso;</w:t>
+      </w:r>
+    </w:p>
+    <w:p>
+      <w:pPr>
+        <w:ind w:left="1440" w:firstLine="0"/>
+      </w:pPr>
+    </w:p>
+    <w:p>
+      <w:pPr>
+        <w:pStyle w:val="PargrafodaLista"/>
+        <w:numPr>
+          <w:ilvl w:val="0"/>
+          <w:numId w:val="7"/>
+        </w:numPr>
+      </w:pPr>
       <w:r>
         <w:rPr>
-          <w:sz w:val="72"/>
+          <w:lang w:val="pt-PT"/>
         </w:rPr>
-        <w:t>]</w:t>
-      </w:r>
-    </w:p>
+        <w:lastRenderedPageBreak/>
+        <w:t>Planilhas do excel:</w:t>
+      </w:r>
+    </w:p>
+    <w:p>
+      <w:pPr>
+        <w:numPr>
+          <w:ilvl w:val="1"/>
+          <w:numId w:val="6"/>
+        </w:numPr>
+      </w:pPr>
+      <w:r>
+        <w:rPr>
+          <w:lang w:val="pt-PT"/>
+        </w:rPr>
+        <w:t>Complicado manipular fórmulas;</w:t>
+      </w:r>
+    </w:p>
+    <w:p>
+      <w:pPr>
+        <w:numPr>
+          <w:ilvl w:val="1"/>
+          <w:numId w:val="6"/>
+        </w:numPr>
+      </w:pPr>
+      <w:r>
+        <w:rPr>
+          <w:lang w:val="pt-PT"/>
+        </w:rPr>
+        <w:t>Necessário um computad</w:t>
+      </w:r>
+      <w:r>
+        <w:rPr>
+          <w:lang w:val="pt-PT"/>
+        </w:rPr>
+        <w:t>or;</w:t>
+      </w:r>
+    </w:p>
+    <w:p>
+      <w:pPr>
+        <w:numPr>
+          <w:ilvl w:val="1"/>
+          <w:numId w:val="6"/>
+        </w:numPr>
+      </w:pPr>
+      <w:r>
+        <w:rPr>
+          <w:lang w:val="pt-PT"/>
+        </w:rPr>
+        <w:t>Necessário mesclar informação;</w:t>
+      </w:r>
+    </w:p>
+    <w:p/>
     <w:p>
       <w:pPr>
         <w:pStyle w:val="Ttulo1"/>
@@ -3441,11 +3490,10 @@
           <w:numId w:val="4"/>
         </w:numPr>
       </w:pPr>
-      <w:r>
-        <w:lastRenderedPageBreak/>
+      <w:bookmarkStart w:id="12" w:name="_Toc529970585"/>
+      <w:r>
         <w:t xml:space="preserve"> </w:t>
       </w:r>
-      <w:bookmarkStart w:id="12" w:name="_Toc529970585"/>
       <w:r>
         <w:t>Modelo proposto</w:t>
       </w:r>
@@ -3526,8 +3574,6 @@
       <w:r>
         <w:t xml:space="preserve">Parceiro não têm acesso ao sistema. Eles apenas fazem parte do processo como o todo. Estão envolvidos na maioria das vezes em contribuições, para associação ou apenas para um determinado evento. </w:t>
       </w:r>
-      <w:bookmarkStart w:id="15" w:name="_GoBack"/>
-      <w:bookmarkEnd w:id="15"/>
     </w:p>
     <w:p>
       <w:pPr>
@@ -3570,12 +3616,11 @@
           <w:numId w:val="4"/>
         </w:numPr>
       </w:pPr>
-      <w:bookmarkStart w:id="16" w:name="_Toc529970588"/>
-      <w:r>
-        <w:lastRenderedPageBreak/>
+      <w:bookmarkStart w:id="15" w:name="_Toc529970588"/>
+      <w:r>
         <w:t>Arquitetura do sistema</w:t>
       </w:r>
-      <w:bookmarkEnd w:id="16"/>
+      <w:bookmarkEnd w:id="15"/>
     </w:p>
     <w:p>
       <w:pPr>
@@ -3601,11 +3646,11 @@
           <w:numId w:val="4"/>
         </w:numPr>
       </w:pPr>
-      <w:bookmarkStart w:id="17" w:name="_Toc529970589"/>
+      <w:bookmarkStart w:id="16" w:name="_Toc529970589"/>
       <w:r>
         <w:t>Requisitos do sistema</w:t>
       </w:r>
-      <w:bookmarkEnd w:id="17"/>
+      <w:bookmarkEnd w:id="16"/>
     </w:p>
     <w:p>
       <w:pPr>
@@ -3615,11 +3660,11 @@
           <w:numId w:val="4"/>
         </w:numPr>
       </w:pPr>
-      <w:bookmarkStart w:id="18" w:name="_Toc529970590"/>
+      <w:bookmarkStart w:id="17" w:name="_Toc529970590"/>
       <w:r>
         <w:t>Requisitos funcionais</w:t>
       </w:r>
-      <w:bookmarkEnd w:id="18"/>
+      <w:bookmarkEnd w:id="17"/>
     </w:p>
     <w:p>
       <w:r>
@@ -3819,6 +3864,11 @@
               <w:t>Permite registar um novo m com básicos relevantes para a empresa</w:t>
             </w:r>
           </w:p>
+          <w:p>
+            <w:pPr>
+              <w:pStyle w:val="SemEspaamento"/>
+            </w:pPr>
+          </w:p>
         </w:tc>
         <w:tc>
           <w:tcPr>
@@ -3898,6 +3948,11 @@
               <w:t>Os membros registam-se com com um código e será feita a validação que consistirá na ativação da conta do membro/ utilizador</w:t>
             </w:r>
           </w:p>
+          <w:p>
+            <w:pPr>
+              <w:pStyle w:val="SemEspaamento"/>
+            </w:pPr>
+          </w:p>
         </w:tc>
         <w:tc>
           <w:tcPr>
@@ -3995,6 +4050,11 @@
               <w:t xml:space="preserve"> para um determinado evento, etc.</w:t>
             </w:r>
           </w:p>
+          <w:p>
+            <w:pPr>
+              <w:pStyle w:val="SemEspaamento"/>
+            </w:pPr>
+          </w:p>
         </w:tc>
         <w:tc>
           <w:tcPr>
@@ -4073,14 +4133,23 @@
               <w:pStyle w:val="SemEspaamento"/>
             </w:pPr>
             <w:r>
-              <w:t xml:space="preserve">Nos referimos a toda informação relativa à um determinado membro, incluindo o histórico de </w:t>
-            </w:r>
-            <w:r>
+              <w:t>Nos referimos a toda informação relativa à um determinado membro, incluindo o histórico de</w:t>
+            </w:r>
+            <w:r>
+              <w:t xml:space="preserve"> </w:t>
+            </w:r>
+            <w:r>
+              <w:lastRenderedPageBreak/>
               <w:t>contribuições</w:t>
             </w:r>
             <w:r>
               <w:t>, pagamento de quotas, etc.</w:t>
             </w:r>
+          </w:p>
+          <w:p>
+            <w:pPr>
+              <w:pStyle w:val="SemEspaamento"/>
+            </w:pPr>
           </w:p>
         </w:tc>
         <w:tc>
@@ -4172,6 +4241,11 @@
               <w:t xml:space="preserve"> da associação.</w:t>
             </w:r>
           </w:p>
+          <w:p>
+            <w:pPr>
+              <w:pStyle w:val="SemEspaamento"/>
+            </w:pPr>
+          </w:p>
         </w:tc>
         <w:tc>
           <w:tcPr>
@@ -4270,6 +4344,11 @@
               <w:t xml:space="preserve"> informação sobre a data, hora, local, parceiros, entre outros</w:t>
             </w:r>
           </w:p>
+          <w:p>
+            <w:pPr>
+              <w:pStyle w:val="SemEspaamento"/>
+            </w:pPr>
+          </w:p>
         </w:tc>
         <w:tc>
           <w:tcPr>
@@ -4315,7 +4394,6 @@
               <w:pStyle w:val="SemEspaamento"/>
             </w:pPr>
             <w:r>
-              <w:lastRenderedPageBreak/>
               <w:t>RF007</w:t>
             </w:r>
           </w:p>
@@ -4429,6 +4507,11 @@
               <w:t>Pelo menos uma semana antes da data limite, os clientes deverão ser notificados da proximidade da data final</w:t>
             </w:r>
           </w:p>
+          <w:p>
+            <w:pPr>
+              <w:pStyle w:val="SemEspaamento"/>
+            </w:pPr>
+          </w:p>
         </w:tc>
         <w:tc>
           <w:tcPr>
@@ -4508,6 +4591,11 @@
               <w:t>Algum tempo antes da realização de um determinado evento, o gestor, até mesmo cada membro poderá ter notificação sobre o evento.</w:t>
             </w:r>
           </w:p>
+          <w:p>
+            <w:pPr>
+              <w:pStyle w:val="SemEspaamento"/>
+            </w:pPr>
+          </w:p>
         </w:tc>
         <w:tc>
           <w:tcPr>
@@ -4595,6 +4683,11 @@
               <w:t xml:space="preserve">, para tomar decisões de forma mais simples. </w:t>
             </w:r>
           </w:p>
+          <w:p>
+            <w:pPr>
+              <w:pStyle w:val="SemEspaamento"/>
+            </w:pPr>
+          </w:p>
         </w:tc>
         <w:tc>
           <w:tcPr>
@@ -4695,8 +4788,16 @@
               <w:t>uns eventos específicos</w:t>
             </w:r>
             <w:r>
-              <w:t xml:space="preserve"> com valores monetários ou ainda outros bens. </w:t>
-            </w:r>
+              <w:t xml:space="preserve"> com valores m</w:t>
+            </w:r>
+            <w:r>
+              <w:t>onetários ou ainda outros bens.</w:t>
+            </w:r>
+          </w:p>
+          <w:p>
+            <w:pPr>
+              <w:pStyle w:val="SemEspaamento"/>
+            </w:pPr>
           </w:p>
         </w:tc>
         <w:tc>
@@ -4709,6 +4810,7 @@
               <w:pStyle w:val="SemEspaamento"/>
             </w:pPr>
             <w:r>
+              <w:lastRenderedPageBreak/>
               <w:t>Gestor, Administrador</w:t>
             </w:r>
           </w:p>
@@ -5001,7 +5103,6 @@
               <w:pStyle w:val="SemEspaamento"/>
             </w:pPr>
             <w:r>
-              <w:lastRenderedPageBreak/>
               <w:t>RF015</w:t>
             </w:r>
           </w:p>
@@ -5201,17 +5302,19 @@
           <w:numId w:val="4"/>
         </w:numPr>
       </w:pPr>
-      <w:bookmarkStart w:id="19" w:name="_Toc529970591"/>
+      <w:bookmarkStart w:id="18" w:name="_Toc529970591"/>
       <w:r>
         <w:t>Requisitos não funcionais</w:t>
       </w:r>
-      <w:bookmarkEnd w:id="19"/>
-    </w:p>
+      <w:bookmarkEnd w:id="18"/>
+    </w:p>
+    <w:p/>
     <w:p>
       <w:r>
         <w:t>A tabela abaixo mostra com detalhes alguns dos requisitos não funcionais do sistema</w:t>
       </w:r>
     </w:p>
+    <w:p/>
     <w:tbl>
       <w:tblPr>
         <w:tblW w:w="9889" w:type="dxa"/>
@@ -5450,7 +5553,6 @@
         <w:ind w:left="1440"/>
       </w:pPr>
     </w:p>
-    <w:p/>
     <w:p>
       <w:pPr>
         <w:pStyle w:val="Ttulo3"/>
@@ -5459,15 +5561,19 @@
           <w:numId w:val="4"/>
         </w:numPr>
       </w:pPr>
-      <w:bookmarkStart w:id="20" w:name="_Toc529970592"/>
+      <w:bookmarkStart w:id="19" w:name="_Toc529970592"/>
       <w:r>
         <w:t>Estatística de seguimento dos requisitos</w:t>
       </w:r>
-      <w:bookmarkEnd w:id="20"/>
-    </w:p>
-    <w:p>
-      <w:r>
-        <w:t>Tendo em conta o trabalho a ser realizado e o tempo que nos resta, (cerca de 1 mês e meio), O tempo que utilizaremos para confrontar e avaliar se está tudo conforme é de semanas, isto é, uma vez por semana o gestor de projetos deve se posicionar em relação ao projeto:</w:t>
+      <w:bookmarkEnd w:id="19"/>
+    </w:p>
+    <w:p>
+      <w:r>
+        <w:t xml:space="preserve">Tendo em conta o trabalho a ser realizado e o tempo que nos resta, (cerca de 1 mês e meio), O tempo que utilizaremos para confrontar e avaliar se está tudo conforme é de </w:t>
+      </w:r>
+      <w:r>
+        <w:lastRenderedPageBreak/>
+        <w:t>semanas, isto é, uma vez por semana o gestor de projetos deve se posicionar em relação ao projeto:</w:t>
       </w:r>
     </w:p>
     <w:p>
@@ -5568,7 +5674,6 @@
           <w:color w:val="0D0D0D" w:themeColor="text1" w:themeTint="F2"/>
           <w:sz w:val="24"/>
         </w:rPr>
-        <w:lastRenderedPageBreak/>
         <w:t>A tabela</w:t>
       </w:r>
     </w:p>
@@ -8850,11 +8955,12 @@
           <w:numId w:val="4"/>
         </w:numPr>
       </w:pPr>
-      <w:bookmarkStart w:id="21" w:name="_Toc529970593"/>
-      <w:r>
+      <w:bookmarkStart w:id="20" w:name="_Toc529970593"/>
+      <w:r>
+        <w:lastRenderedPageBreak/>
         <w:t>Metodologia de desenvolvimento</w:t>
       </w:r>
-      <w:bookmarkEnd w:id="21"/>
+      <w:bookmarkEnd w:id="20"/>
     </w:p>
     <w:p>
       <w:pPr>
@@ -8864,11 +8970,11 @@
           <w:numId w:val="4"/>
         </w:numPr>
       </w:pPr>
-      <w:bookmarkStart w:id="22" w:name="_Toc529970594"/>
+      <w:bookmarkStart w:id="21" w:name="_Toc529970594"/>
       <w:r>
         <w:t>Modelo de desenvolvimento</w:t>
       </w:r>
-      <w:bookmarkEnd w:id="22"/>
+      <w:bookmarkEnd w:id="21"/>
     </w:p>
     <w:p>
       <w:r>
@@ -8892,7 +8998,6 @@
     </w:p>
     <w:p>
       <w:r>
-        <w:lastRenderedPageBreak/>
         <w:t xml:space="preserve">Por vezes, era feita a programação em pares, ou seja, enquanto um digitava o código, o outro ia </w:t>
       </w:r>
       <w:r>
@@ -8930,11 +9035,11 @@
           <w:numId w:val="4"/>
         </w:numPr>
       </w:pPr>
-      <w:bookmarkStart w:id="23" w:name="_Toc529970595"/>
+      <w:bookmarkStart w:id="22" w:name="_Toc529970595"/>
       <w:r>
         <w:t>Linguagem de programação</w:t>
       </w:r>
-      <w:bookmarkEnd w:id="23"/>
+      <w:bookmarkEnd w:id="22"/>
     </w:p>
     <w:p>
       <w:r>
@@ -8978,6 +9083,7 @@
         <w:pStyle w:val="Ttulo5"/>
       </w:pPr>
       <w:r>
+        <w:lastRenderedPageBreak/>
         <w:t>Laravel</w:t>
       </w:r>
     </w:p>
@@ -9017,49 +9123,19 @@
           <w:numId w:val="4"/>
         </w:numPr>
       </w:pPr>
-      <w:bookmarkStart w:id="24" w:name="_Toc529970596"/>
+      <w:bookmarkStart w:id="23" w:name="_Toc529970596"/>
       <w:r>
         <w:t>SGBD</w:t>
       </w:r>
       <w:r>
         <w:t xml:space="preserve"> e Servidor Web</w:t>
       </w:r>
-      <w:bookmarkEnd w:id="24"/>
+      <w:bookmarkEnd w:id="23"/>
     </w:p>
     <w:p>
       <w:r>
         <w:t>Para simulação do servidor durante o processo de desenvolvimento, o Servidor utilizado é o XAMPP, que felizmente inclui o servidor do SGBD que por nós está sendo utilizado, que é o mySQL Server.</w:t>
       </w:r>
-    </w:p>
-    <w:p/>
-    <w:p>
-      <w:pPr>
-        <w:pStyle w:val="Ttulo3"/>
-        <w:numPr>
-          <w:ilvl w:val="2"/>
-          <w:numId w:val="4"/>
-        </w:numPr>
-      </w:pPr>
-      <w:bookmarkStart w:id="25" w:name="_Toc529970597"/>
-      <w:r>
-        <w:lastRenderedPageBreak/>
-        <w:t>Modelação</w:t>
-      </w:r>
-      <w:bookmarkEnd w:id="25"/>
-    </w:p>
-    <w:p>
-      <w:pPr>
-        <w:pStyle w:val="Ttulo4"/>
-        <w:numPr>
-          <w:ilvl w:val="3"/>
-          <w:numId w:val="4"/>
-        </w:numPr>
-      </w:pPr>
-      <w:bookmarkStart w:id="26" w:name="_Toc529970598"/>
-      <w:r>
-        <w:t>Diagramas de caso de uso</w:t>
-      </w:r>
-      <w:bookmarkEnd w:id="26"/>
     </w:p>
     <w:p>
       <w:pPr>
@@ -9079,28 +9155,44 @@
     </w:p>
     <w:p>
       <w:pPr>
+        <w:pStyle w:val="Ttulo3"/>
+        <w:numPr>
+          <w:ilvl w:val="2"/>
+          <w:numId w:val="9"/>
+        </w:numPr>
+      </w:pPr>
+      <w:bookmarkStart w:id="24" w:name="_Toc529970599"/>
+      <w:r>
+        <w:lastRenderedPageBreak/>
+        <w:t>Modelação</w:t>
+      </w:r>
+    </w:p>
+    <w:p>
+      <w:pPr>
         <w:pStyle w:val="Ttulo4"/>
         <w:numPr>
           <w:ilvl w:val="3"/>
-          <w:numId w:val="4"/>
+          <w:numId w:val="9"/>
         </w:numPr>
       </w:pPr>
-      <w:bookmarkStart w:id="27" w:name="_Toc529970599"/>
-      <w:r>
-        <w:lastRenderedPageBreak/>
-        <w:t>Diagrama de classes</w:t>
-      </w:r>
-      <w:bookmarkEnd w:id="27"/>
-    </w:p>
-    <w:p>
-      <w:pPr>
+      <w:r>
+        <w:t>Diagramas de caso de uso</w:t>
+      </w:r>
+    </w:p>
+    <w:p>
+      <w:pPr>
+        <w:spacing w:line="259" w:lineRule="auto"/>
+        <w:ind w:firstLine="0"/>
         <w:jc w:val="center"/>
-      </w:pPr>
-      <w:r>
         <w:rPr>
-          <w:sz w:val="30"/>
-          <w:vertAlign w:val="subscript"/>
+          <w:rFonts w:asciiTheme="majorHAnsi" w:eastAsiaTheme="majorEastAsia" w:hAnsiTheme="majorHAnsi" w:cstheme="majorBidi"/>
+          <w:b/>
+          <w:iCs/>
+          <w:color w:val="7F7F7F" w:themeColor="text1" w:themeTint="80"/>
+          <w:sz w:val="28"/>
         </w:rPr>
+      </w:pPr>
+      <w:r>
         <w:pict>
           <v:shapetype id="_x0000_t75" coordsize="21600,21600" o:spt="75" o:preferrelative="t" path="m@4@5l@4@11@9@11@9@5xe" filled="f" stroked="f">
             <v:stroke joinstyle="miter"/>
@@ -9121,89 +9213,147 @@
             <v:path o:extrusionok="f" gradientshapeok="t" o:connecttype="rect"/>
             <o:lock v:ext="edit" aspectratio="t"/>
           </v:shapetype>
-          <v:shape id="_x0000_i1025" type="#_x0000_t75" style="width:777.1pt;height:438.2pt">
-            <v:imagedata r:id="rId10" o:title="EER_Diagrama"/>
+          <v:shape id="_x0000_i1028" type="#_x0000_t75" style="width:797.7pt;height:439.6pt">
+            <v:imagedata r:id="rId10" o:title="UseCase Diagram0"/>
           </v:shape>
         </w:pict>
       </w:r>
     </w:p>
     <w:p>
       <w:pPr>
+        <w:pStyle w:val="Ttulo4"/>
+        <w:numPr>
+          <w:ilvl w:val="3"/>
+          <w:numId w:val="9"/>
+        </w:numPr>
+      </w:pPr>
+      <w:r>
+        <w:lastRenderedPageBreak/>
+        <w:t>Diagrama de classes</w:t>
+      </w:r>
+      <w:bookmarkEnd w:id="24"/>
+    </w:p>
+    <w:p>
+      <w:pPr>
+        <w:jc w:val="center"/>
+      </w:pPr>
+      <w:r>
+        <w:rPr>
+          <w:sz w:val="30"/>
+          <w:vertAlign w:val="subscript"/>
+        </w:rPr>
+        <w:pict>
+          <v:shape id="_x0000_i1025" type="#_x0000_t75" style="width:776.85pt;height:437.7pt">
+            <v:imagedata r:id="rId11" o:title="EER_Diagrama"/>
+          </v:shape>
+        </w:pict>
+      </w:r>
+    </w:p>
+    <w:p>
+      <w:pPr>
+        <w:pStyle w:val="Ttulo4"/>
+        <w:numPr>
+          <w:ilvl w:val="3"/>
+          <w:numId w:val="8"/>
+        </w:numPr>
+      </w:pPr>
+      <w:r>
+        <w:br w:type="page"/>
+      </w:r>
+      <w:bookmarkStart w:id="25" w:name="_Toc529970600"/>
+      <w:r>
+        <w:lastRenderedPageBreak/>
+        <w:t>Diagrama de sequência d</w:t>
+      </w:r>
+      <w:bookmarkStart w:id="26" w:name="_GoBack"/>
+      <w:bookmarkEnd w:id="26"/>
+      <w:r>
+        <w:t>e eventos</w:t>
+      </w:r>
+      <w:bookmarkEnd w:id="25"/>
+      <w:r>
+        <w:t xml:space="preserve"> </w:t>
+      </w:r>
+    </w:p>
+    <w:p>
+      <w:pPr>
         <w:spacing w:line="259" w:lineRule="auto"/>
+        <w:ind w:firstLine="0"/>
         <w:jc w:val="left"/>
         <w:sectPr>
           <w:pgSz w:w="16838" w:h="11906" w:orient="landscape"/>
           <w:pgMar w:top="720" w:right="720" w:bottom="720" w:left="720" w:header="708" w:footer="708" w:gutter="0"/>
-          <w:pgNumType w:start="1"/>
           <w:cols w:space="708"/>
           <w:docGrid w:linePitch="360"/>
         </w:sectPr>
       </w:pPr>
-      <w:r>
-        <w:br w:type="page"/>
-      </w:r>
-    </w:p>
-    <w:p>
-      <w:pPr>
-        <w:spacing w:line="259" w:lineRule="auto"/>
-        <w:jc w:val="left"/>
-        <w:rPr>
-          <w:rFonts w:asciiTheme="majorHAnsi" w:eastAsiaTheme="majorEastAsia" w:hAnsiTheme="majorHAnsi" w:cstheme="majorBidi"/>
-          <w:b/>
-          <w:iCs/>
-          <w:color w:val="7F7F7F" w:themeColor="text1" w:themeTint="80"/>
-          <w:sz w:val="28"/>
-        </w:rPr>
-      </w:pPr>
     </w:p>
     <w:p>
       <w:pPr>
         <w:pStyle w:val="Ttulo4"/>
         <w:numPr>
           <w:ilvl w:val="3"/>
-          <w:numId w:val="4"/>
+          <w:numId w:val="8"/>
         </w:numPr>
       </w:pPr>
-      <w:r>
-        <w:t xml:space="preserve"> </w:t>
-      </w:r>
-      <w:bookmarkStart w:id="28" w:name="_Toc529970600"/>
-      <w:r>
-        <w:t>Diagrama de sequência de eventos</w:t>
-      </w:r>
-      <w:bookmarkEnd w:id="28"/>
-      <w:r>
-        <w:t xml:space="preserve"> </w:t>
-      </w:r>
-    </w:p>
-    <w:p/>
-    <w:p>
-      <w:pPr>
-        <w:pStyle w:val="Ttulo4"/>
-        <w:numPr>
-          <w:ilvl w:val="3"/>
-          <w:numId w:val="4"/>
-        </w:numPr>
-      </w:pPr>
-      <w:bookmarkStart w:id="29" w:name="_Toc529970601"/>
-      <w:r>
+      <w:bookmarkStart w:id="27" w:name="_Toc529970601"/>
+      <w:r>
+        <w:lastRenderedPageBreak/>
         <w:t>Diagrama de estados</w:t>
       </w:r>
-      <w:bookmarkEnd w:id="29"/>
+      <w:bookmarkEnd w:id="27"/>
+    </w:p>
+    <w:p>
+      <w:pPr>
+        <w:pStyle w:val="Ttulo5"/>
+      </w:pPr>
+      <w:r>
+        <w:t>Diagrama de estados - evento</w:t>
+      </w:r>
+    </w:p>
+    <w:p>
+      <w:r>
+        <w:pict>
+          <v:shape id="_x0000_i1026" type="#_x0000_t75" style="width:424.4pt;height:301.25pt">
+            <v:imagedata r:id="rId12" o:title="Diagrama de estado evento"/>
+          </v:shape>
+        </w:pict>
+      </w:r>
+    </w:p>
+    <w:p>
+      <w:pPr>
+        <w:pStyle w:val="Ttulo5"/>
+      </w:pPr>
+      <w:r>
+        <w:t>Diagrama de estados - membro</w:t>
+      </w:r>
+    </w:p>
+    <w:p>
+      <w:r>
+        <w:pict>
+          <v:shape id="_x0000_i1027" type="#_x0000_t75" style="width:424.4pt;height:293.7pt">
+            <v:imagedata r:id="rId13" o:title="Diagrama de estados - membro"/>
+          </v:shape>
+        </w:pict>
+      </w:r>
     </w:p>
     <w:p>
       <w:pPr>
         <w:pStyle w:val="Ttulo1"/>
         <w:numPr>
           <w:ilvl w:val="0"/>
-          <w:numId w:val="4"/>
+          <w:numId w:val="8"/>
         </w:numPr>
       </w:pPr>
-      <w:bookmarkStart w:id="30" w:name="_Toc529970602"/>
-      <w:r>
+      <w:bookmarkStart w:id="28" w:name="_Toc529970602"/>
+      <w:r>
+        <w:br w:type="page"/>
+      </w:r>
+      <w:r>
+        <w:lastRenderedPageBreak/>
         <w:t>Conclusões</w:t>
       </w:r>
-      <w:bookmarkEnd w:id="30"/>
+      <w:bookmarkEnd w:id="28"/>
     </w:p>
     <w:p>
       <w:pPr>
@@ -9248,7 +9398,6 @@
     <w:sectPr>
       <w:pgSz w:w="11906" w:h="16838"/>
       <w:pgMar w:top="1417" w:right="1701" w:bottom="1417" w:left="1701" w:header="708" w:footer="708" w:gutter="0"/>
-      <w:pgNumType w:start="1"/>
       <w:cols w:space="708"/>
       <w:docGrid w:linePitch="360"/>
     </w:sectPr>
@@ -9337,7 +9486,7 @@
           <w:rPr>
             <w:noProof/>
           </w:rPr>
-          <w:t>6</w:t>
+          <w:t>15</w:t>
         </w:r>
         <w:r>
           <w:fldChar w:fldCharType="end"/>
@@ -9381,16 +9530,16 @@
 <file path=word/numbering.xml><?xml version="1.0" encoding="utf-8"?>
 <w:numbering xmlns:wpc="http://schemas.microsoft.com/office/word/2010/wordprocessingCanvas" xmlns:mc="http://schemas.openxmlformats.org/markup-compatibility/2006" xmlns:o="urn:schemas-microsoft-com:office:office" xmlns:r="http://schemas.openxmlformats.org/officeDocument/2006/relationships" xmlns:m="http://schemas.openxmlformats.org/officeDocument/2006/math" xmlns:v="urn:schemas-microsoft-com:vml" xmlns:wp14="http://schemas.microsoft.com/office/word/2010/wordprocessingDrawing" xmlns:wp="http://schemas.openxmlformats.org/drawingml/2006/wordprocessingDrawing" xmlns:w10="urn:schemas-microsoft-com:office:word" xmlns:w="http://schemas.openxmlformats.org/wordprocessingml/2006/main" xmlns:w14="http://schemas.microsoft.com/office/word/2010/wordml" xmlns:w15="http://schemas.microsoft.com/office/word/2012/wordml" xmlns:wpg="http://schemas.microsoft.com/office/word/2010/wordprocessingGroup" xmlns:wpi="http://schemas.microsoft.com/office/word/2010/wordprocessingInk" xmlns:wne="http://schemas.microsoft.com/office/word/2006/wordml" xmlns:wps="http://schemas.microsoft.com/office/word/2010/wordprocessingShape" mc:Ignorable="w14 w15 wp14">
   <w:abstractNum w:abstractNumId="0" w15:restartNumberingAfterBreak="0">
-    <w:nsid w:val="16766E86"/>
+    <w:nsid w:val="13AE2E96"/>
     <w:multiLevelType w:val="hybridMultilevel"/>
-    <w:tmpl w:val="D0B2EDCE"/>
+    <w:tmpl w:val="65803DFE"/>
     <w:lvl w:ilvl="0" w:tplc="04160001">
       <w:start w:val="1"/>
       <w:numFmt w:val="bullet"/>
       <w:lvlText w:val=""/>
       <w:lvlJc w:val="left"/>
       <w:pPr>
-        <w:ind w:left="927" w:hanging="360"/>
+        <w:ind w:left="1080" w:hanging="360"/>
       </w:pPr>
       <w:rPr>
         <w:rFonts w:ascii="Symbol" w:hAnsi="Symbol" w:hint="default"/>
@@ -9402,7 +9551,7 @@
       <w:lvlText w:val="o"/>
       <w:lvlJc w:val="left"/>
       <w:pPr>
-        <w:ind w:left="1647" w:hanging="360"/>
+        <w:ind w:left="1800" w:hanging="360"/>
       </w:pPr>
       <w:rPr>
         <w:rFonts w:ascii="Courier New" w:hAnsi="Courier New" w:cs="Courier New" w:hint="default"/>
@@ -9414,7 +9563,7 @@
       <w:lvlText w:val=""/>
       <w:lvlJc w:val="left"/>
       <w:pPr>
-        <w:ind w:left="2367" w:hanging="360"/>
+        <w:ind w:left="2520" w:hanging="360"/>
       </w:pPr>
       <w:rPr>
         <w:rFonts w:ascii="Wingdings" w:hAnsi="Wingdings" w:hint="default"/>
@@ -9426,7 +9575,7 @@
       <w:lvlText w:val=""/>
       <w:lvlJc w:val="left"/>
       <w:pPr>
-        <w:ind w:left="3087" w:hanging="360"/>
+        <w:ind w:left="3240" w:hanging="360"/>
       </w:pPr>
       <w:rPr>
         <w:rFonts w:ascii="Symbol" w:hAnsi="Symbol" w:hint="default"/>
@@ -9438,7 +9587,7 @@
       <w:lvlText w:val="o"/>
       <w:lvlJc w:val="left"/>
       <w:pPr>
-        <w:ind w:left="3807" w:hanging="360"/>
+        <w:ind w:left="3960" w:hanging="360"/>
       </w:pPr>
       <w:rPr>
         <w:rFonts w:ascii="Courier New" w:hAnsi="Courier New" w:cs="Courier New" w:hint="default"/>
@@ -9450,7 +9599,7 @@
       <w:lvlText w:val=""/>
       <w:lvlJc w:val="left"/>
       <w:pPr>
-        <w:ind w:left="4527" w:hanging="360"/>
+        <w:ind w:left="4680" w:hanging="360"/>
       </w:pPr>
       <w:rPr>
         <w:rFonts w:ascii="Wingdings" w:hAnsi="Wingdings" w:hint="default"/>
@@ -9462,7 +9611,7 @@
       <w:lvlText w:val=""/>
       <w:lvlJc w:val="left"/>
       <w:pPr>
-        <w:ind w:left="5247" w:hanging="360"/>
+        <w:ind w:left="5400" w:hanging="360"/>
       </w:pPr>
       <w:rPr>
         <w:rFonts w:ascii="Symbol" w:hAnsi="Symbol" w:hint="default"/>
@@ -9474,7 +9623,7 @@
       <w:lvlText w:val="o"/>
       <w:lvlJc w:val="left"/>
       <w:pPr>
-        <w:ind w:left="5967" w:hanging="360"/>
+        <w:ind w:left="6120" w:hanging="360"/>
       </w:pPr>
       <w:rPr>
         <w:rFonts w:ascii="Courier New" w:hAnsi="Courier New" w:cs="Courier New" w:hint="default"/>
@@ -9486,7 +9635,7 @@
       <w:lvlText w:val=""/>
       <w:lvlJc w:val="left"/>
       <w:pPr>
-        <w:ind w:left="6687" w:hanging="360"/>
+        <w:ind w:left="6840" w:hanging="360"/>
       </w:pPr>
       <w:rPr>
         <w:rFonts w:ascii="Wingdings" w:hAnsi="Wingdings" w:hint="default"/>
@@ -9494,6 +9643,240 @@
     </w:lvl>
   </w:abstractNum>
   <w:abstractNum w:abstractNumId="1" w15:restartNumberingAfterBreak="0">
+    <w:nsid w:val="16766E86"/>
+    <w:multiLevelType w:val="hybridMultilevel"/>
+    <w:tmpl w:val="D0B2EDCE"/>
+    <w:lvl w:ilvl="0" w:tplc="04160001">
+      <w:start w:val="1"/>
+      <w:numFmt w:val="bullet"/>
+      <w:lvlText w:val=""/>
+      <w:lvlJc w:val="left"/>
+      <w:pPr>
+        <w:ind w:left="927" w:hanging="360"/>
+      </w:pPr>
+      <w:rPr>
+        <w:rFonts w:ascii="Symbol" w:hAnsi="Symbol" w:hint="default"/>
+      </w:rPr>
+    </w:lvl>
+    <w:lvl w:ilvl="1" w:tplc="04160003" w:tentative="1">
+      <w:start w:val="1"/>
+      <w:numFmt w:val="bullet"/>
+      <w:lvlText w:val="o"/>
+      <w:lvlJc w:val="left"/>
+      <w:pPr>
+        <w:ind w:left="1647" w:hanging="360"/>
+      </w:pPr>
+      <w:rPr>
+        <w:rFonts w:ascii="Courier New" w:hAnsi="Courier New" w:cs="Courier New" w:hint="default"/>
+      </w:rPr>
+    </w:lvl>
+    <w:lvl w:ilvl="2" w:tplc="04160005" w:tentative="1">
+      <w:start w:val="1"/>
+      <w:numFmt w:val="bullet"/>
+      <w:lvlText w:val=""/>
+      <w:lvlJc w:val="left"/>
+      <w:pPr>
+        <w:ind w:left="2367" w:hanging="360"/>
+      </w:pPr>
+      <w:rPr>
+        <w:rFonts w:ascii="Wingdings" w:hAnsi="Wingdings" w:hint="default"/>
+      </w:rPr>
+    </w:lvl>
+    <w:lvl w:ilvl="3" w:tplc="04160001" w:tentative="1">
+      <w:start w:val="1"/>
+      <w:numFmt w:val="bullet"/>
+      <w:lvlText w:val=""/>
+      <w:lvlJc w:val="left"/>
+      <w:pPr>
+        <w:ind w:left="3087" w:hanging="360"/>
+      </w:pPr>
+      <w:rPr>
+        <w:rFonts w:ascii="Symbol" w:hAnsi="Symbol" w:hint="default"/>
+      </w:rPr>
+    </w:lvl>
+    <w:lvl w:ilvl="4" w:tplc="04160003" w:tentative="1">
+      <w:start w:val="1"/>
+      <w:numFmt w:val="bullet"/>
+      <w:lvlText w:val="o"/>
+      <w:lvlJc w:val="left"/>
+      <w:pPr>
+        <w:ind w:left="3807" w:hanging="360"/>
+      </w:pPr>
+      <w:rPr>
+        <w:rFonts w:ascii="Courier New" w:hAnsi="Courier New" w:cs="Courier New" w:hint="default"/>
+      </w:rPr>
+    </w:lvl>
+    <w:lvl w:ilvl="5" w:tplc="04160005" w:tentative="1">
+      <w:start w:val="1"/>
+      <w:numFmt w:val="bullet"/>
+      <w:lvlText w:val=""/>
+      <w:lvlJc w:val="left"/>
+      <w:pPr>
+        <w:ind w:left="4527" w:hanging="360"/>
+      </w:pPr>
+      <w:rPr>
+        <w:rFonts w:ascii="Wingdings" w:hAnsi="Wingdings" w:hint="default"/>
+      </w:rPr>
+    </w:lvl>
+    <w:lvl w:ilvl="6" w:tplc="04160001" w:tentative="1">
+      <w:start w:val="1"/>
+      <w:numFmt w:val="bullet"/>
+      <w:lvlText w:val=""/>
+      <w:lvlJc w:val="left"/>
+      <w:pPr>
+        <w:ind w:left="5247" w:hanging="360"/>
+      </w:pPr>
+      <w:rPr>
+        <w:rFonts w:ascii="Symbol" w:hAnsi="Symbol" w:hint="default"/>
+      </w:rPr>
+    </w:lvl>
+    <w:lvl w:ilvl="7" w:tplc="04160003" w:tentative="1">
+      <w:start w:val="1"/>
+      <w:numFmt w:val="bullet"/>
+      <w:lvlText w:val="o"/>
+      <w:lvlJc w:val="left"/>
+      <w:pPr>
+        <w:ind w:left="5967" w:hanging="360"/>
+      </w:pPr>
+      <w:rPr>
+        <w:rFonts w:ascii="Courier New" w:hAnsi="Courier New" w:cs="Courier New" w:hint="default"/>
+      </w:rPr>
+    </w:lvl>
+    <w:lvl w:ilvl="8" w:tplc="04160005" w:tentative="1">
+      <w:start w:val="1"/>
+      <w:numFmt w:val="bullet"/>
+      <w:lvlText w:val=""/>
+      <w:lvlJc w:val="left"/>
+      <w:pPr>
+        <w:ind w:left="6687" w:hanging="360"/>
+      </w:pPr>
+      <w:rPr>
+        <w:rFonts w:ascii="Wingdings" w:hAnsi="Wingdings" w:hint="default"/>
+      </w:rPr>
+    </w:lvl>
+  </w:abstractNum>
+  <w:abstractNum w:abstractNumId="2" w15:restartNumberingAfterBreak="0">
+    <w:nsid w:val="22C21C17"/>
+    <w:multiLevelType w:val="multilevel"/>
+    <w:tmpl w:val="63645068"/>
+    <w:lvl w:ilvl="0">
+      <w:start w:val="1"/>
+      <w:numFmt w:val="decimal"/>
+      <w:lvlText w:val="%1."/>
+      <w:lvlJc w:val="left"/>
+      <w:pPr>
+        <w:ind w:left="360" w:hanging="360"/>
+      </w:pPr>
+      <w:rPr>
+        <w:rFonts w:hint="default"/>
+      </w:rPr>
+    </w:lvl>
+    <w:lvl w:ilvl="1">
+      <w:start w:val="1"/>
+      <w:numFmt w:val="decimal"/>
+      <w:isLgl/>
+      <w:lvlText w:val="%1.%2."/>
+      <w:lvlJc w:val="left"/>
+      <w:pPr>
+        <w:ind w:left="720" w:hanging="360"/>
+      </w:pPr>
+      <w:rPr>
+        <w:rFonts w:hint="default"/>
+      </w:rPr>
+    </w:lvl>
+    <w:lvl w:ilvl="2">
+      <w:start w:val="1"/>
+      <w:numFmt w:val="decimal"/>
+      <w:isLgl/>
+      <w:lvlText w:val="%1.%2.%3."/>
+      <w:lvlJc w:val="left"/>
+      <w:pPr>
+        <w:ind w:left="1440" w:hanging="720"/>
+      </w:pPr>
+      <w:rPr>
+        <w:rFonts w:hint="default"/>
+      </w:rPr>
+    </w:lvl>
+    <w:lvl w:ilvl="3">
+      <w:start w:val="1"/>
+      <w:numFmt w:val="decimal"/>
+      <w:isLgl/>
+      <w:lvlText w:val="%1.%2.%3.%4."/>
+      <w:lvlJc w:val="left"/>
+      <w:pPr>
+        <w:ind w:left="1855" w:hanging="720"/>
+      </w:pPr>
+      <w:rPr>
+        <w:rFonts w:hint="default"/>
+      </w:rPr>
+    </w:lvl>
+    <w:lvl w:ilvl="4">
+      <w:start w:val="1"/>
+      <w:numFmt w:val="decimal"/>
+      <w:isLgl/>
+      <w:lvlText w:val="%1.%2.%3.%4.%5."/>
+      <w:lvlJc w:val="left"/>
+      <w:pPr>
+        <w:ind w:left="2520" w:hanging="1080"/>
+      </w:pPr>
+      <w:rPr>
+        <w:rFonts w:hint="default"/>
+      </w:rPr>
+    </w:lvl>
+    <w:lvl w:ilvl="5">
+      <w:start w:val="1"/>
+      <w:numFmt w:val="decimal"/>
+      <w:isLgl/>
+      <w:lvlText w:val="%1.%2.%3.%4.%5.%6."/>
+      <w:lvlJc w:val="left"/>
+      <w:pPr>
+        <w:ind w:left="2880" w:hanging="1080"/>
+      </w:pPr>
+      <w:rPr>
+        <w:rFonts w:hint="default"/>
+      </w:rPr>
+    </w:lvl>
+    <w:lvl w:ilvl="6">
+      <w:start w:val="1"/>
+      <w:numFmt w:val="decimal"/>
+      <w:isLgl/>
+      <w:lvlText w:val="%1.%2.%3.%4.%5.%6.%7."/>
+      <w:lvlJc w:val="left"/>
+      <w:pPr>
+        <w:ind w:left="3600" w:hanging="1440"/>
+      </w:pPr>
+      <w:rPr>
+        <w:rFonts w:hint="default"/>
+      </w:rPr>
+    </w:lvl>
+    <w:lvl w:ilvl="7">
+      <w:start w:val="1"/>
+      <w:numFmt w:val="decimal"/>
+      <w:isLgl/>
+      <w:lvlText w:val="%1.%2.%3.%4.%5.%6.%7.%8."/>
+      <w:lvlJc w:val="left"/>
+      <w:pPr>
+        <w:ind w:left="3960" w:hanging="1440"/>
+      </w:pPr>
+      <w:rPr>
+        <w:rFonts w:hint="default"/>
+      </w:rPr>
+    </w:lvl>
+    <w:lvl w:ilvl="8">
+      <w:start w:val="1"/>
+      <w:numFmt w:val="decimal"/>
+      <w:isLgl/>
+      <w:lvlText w:val="%1.%2.%3.%4.%5.%6.%7.%8.%9."/>
+      <w:lvlJc w:val="left"/>
+      <w:pPr>
+        <w:ind w:left="4680" w:hanging="1800"/>
+      </w:pPr>
+      <w:rPr>
+        <w:rFonts w:hint="default"/>
+      </w:rPr>
+    </w:lvl>
+  </w:abstractNum>
+  <w:abstractNum w:abstractNumId="3" w15:restartNumberingAfterBreak="0">
     <w:nsid w:val="26386E7E"/>
     <w:multiLevelType w:val="multilevel"/>
     <w:tmpl w:val="9B907AA8"/>
@@ -9616,7 +9999,7 @@
       </w:rPr>
     </w:lvl>
   </w:abstractNum>
-  <w:abstractNum w:abstractNumId="2" w15:restartNumberingAfterBreak="0">
+  <w:abstractNum w:abstractNumId="4" w15:restartNumberingAfterBreak="0">
     <w:nsid w:val="2FA8746F"/>
     <w:multiLevelType w:val="multilevel"/>
     <w:tmpl w:val="63645068"/>
@@ -9737,7 +10120,128 @@
       </w:rPr>
     </w:lvl>
   </w:abstractNum>
-  <w:abstractNum w:abstractNumId="3" w15:restartNumberingAfterBreak="0">
+  <w:abstractNum w:abstractNumId="5" w15:restartNumberingAfterBreak="0">
+    <w:nsid w:val="2FFA4155"/>
+    <w:multiLevelType w:val="multilevel"/>
+    <w:tmpl w:val="63645068"/>
+    <w:lvl w:ilvl="0">
+      <w:start w:val="1"/>
+      <w:numFmt w:val="decimal"/>
+      <w:lvlText w:val="%1."/>
+      <w:lvlJc w:val="left"/>
+      <w:pPr>
+        <w:ind w:left="360" w:hanging="360"/>
+      </w:pPr>
+      <w:rPr>
+        <w:rFonts w:hint="default"/>
+      </w:rPr>
+    </w:lvl>
+    <w:lvl w:ilvl="1">
+      <w:start w:val="1"/>
+      <w:numFmt w:val="decimal"/>
+      <w:isLgl/>
+      <w:lvlText w:val="%1.%2."/>
+      <w:lvlJc w:val="left"/>
+      <w:pPr>
+        <w:ind w:left="720" w:hanging="360"/>
+      </w:pPr>
+      <w:rPr>
+        <w:rFonts w:hint="default"/>
+      </w:rPr>
+    </w:lvl>
+    <w:lvl w:ilvl="2">
+      <w:start w:val="1"/>
+      <w:numFmt w:val="decimal"/>
+      <w:isLgl/>
+      <w:lvlText w:val="%1.%2.%3."/>
+      <w:lvlJc w:val="left"/>
+      <w:pPr>
+        <w:ind w:left="1440" w:hanging="720"/>
+      </w:pPr>
+      <w:rPr>
+        <w:rFonts w:hint="default"/>
+      </w:rPr>
+    </w:lvl>
+    <w:lvl w:ilvl="3">
+      <w:start w:val="1"/>
+      <w:numFmt w:val="decimal"/>
+      <w:isLgl/>
+      <w:lvlText w:val="%1.%2.%3.%4."/>
+      <w:lvlJc w:val="left"/>
+      <w:pPr>
+        <w:ind w:left="1855" w:hanging="720"/>
+      </w:pPr>
+      <w:rPr>
+        <w:rFonts w:hint="default"/>
+      </w:rPr>
+    </w:lvl>
+    <w:lvl w:ilvl="4">
+      <w:start w:val="1"/>
+      <w:numFmt w:val="decimal"/>
+      <w:isLgl/>
+      <w:lvlText w:val="%1.%2.%3.%4.%5."/>
+      <w:lvlJc w:val="left"/>
+      <w:pPr>
+        <w:ind w:left="2520" w:hanging="1080"/>
+      </w:pPr>
+      <w:rPr>
+        <w:rFonts w:hint="default"/>
+      </w:rPr>
+    </w:lvl>
+    <w:lvl w:ilvl="5">
+      <w:start w:val="1"/>
+      <w:numFmt w:val="decimal"/>
+      <w:isLgl/>
+      <w:lvlText w:val="%1.%2.%3.%4.%5.%6."/>
+      <w:lvlJc w:val="left"/>
+      <w:pPr>
+        <w:ind w:left="2880" w:hanging="1080"/>
+      </w:pPr>
+      <w:rPr>
+        <w:rFonts w:hint="default"/>
+      </w:rPr>
+    </w:lvl>
+    <w:lvl w:ilvl="6">
+      <w:start w:val="1"/>
+      <w:numFmt w:val="decimal"/>
+      <w:isLgl/>
+      <w:lvlText w:val="%1.%2.%3.%4.%5.%6.%7."/>
+      <w:lvlJc w:val="left"/>
+      <w:pPr>
+        <w:ind w:left="3600" w:hanging="1440"/>
+      </w:pPr>
+      <w:rPr>
+        <w:rFonts w:hint="default"/>
+      </w:rPr>
+    </w:lvl>
+    <w:lvl w:ilvl="7">
+      <w:start w:val="1"/>
+      <w:numFmt w:val="decimal"/>
+      <w:isLgl/>
+      <w:lvlText w:val="%1.%2.%3.%4.%5.%6.%7.%8."/>
+      <w:lvlJc w:val="left"/>
+      <w:pPr>
+        <w:ind w:left="3960" w:hanging="1440"/>
+      </w:pPr>
+      <w:rPr>
+        <w:rFonts w:hint="default"/>
+      </w:rPr>
+    </w:lvl>
+    <w:lvl w:ilvl="8">
+      <w:start w:val="1"/>
+      <w:numFmt w:val="decimal"/>
+      <w:isLgl/>
+      <w:lvlText w:val="%1.%2.%3.%4.%5.%6.%7.%8.%9."/>
+      <w:lvlJc w:val="left"/>
+      <w:pPr>
+        <w:ind w:left="4680" w:hanging="1800"/>
+      </w:pPr>
+      <w:rPr>
+        <w:rFonts w:hint="default"/>
+      </w:rPr>
+    </w:lvl>
+  </w:abstractNum>
+  <w:abstractNum w:abstractNumId="6" w15:restartNumberingAfterBreak="0">
     <w:nsid w:val="32674E19"/>
     <w:multiLevelType w:val="hybridMultilevel"/>
     <w:tmpl w:val="A36CE6E2"/>
@@ -9850,7 +10354,7 @@
       </w:rPr>
     </w:lvl>
   </w:abstractNum>
-  <w:abstractNum w:abstractNumId="4" w15:restartNumberingAfterBreak="0">
+  <w:abstractNum w:abstractNumId="7" w15:restartNumberingAfterBreak="0">
     <w:nsid w:val="44A36DB0"/>
     <w:multiLevelType w:val="hybridMultilevel"/>
     <w:tmpl w:val="B1D0EF70"/>
@@ -9963,20 +10467,171 @@
       </w:rPr>
     </w:lvl>
   </w:abstractNum>
+  <w:abstractNum w:abstractNumId="8" w15:restartNumberingAfterBreak="0">
+    <w:nsid w:val="6A6E5CA6"/>
+    <w:multiLevelType w:val="hybridMultilevel"/>
+    <w:tmpl w:val="D95E708E"/>
+    <w:lvl w:ilvl="0" w:tplc="EB48E69E">
+      <w:start w:val="1"/>
+      <w:numFmt w:val="bullet"/>
+      <w:lvlText w:val="o"/>
+      <w:lvlJc w:val="left"/>
+      <w:pPr>
+        <w:tabs>
+          <w:tab w:val="num" w:pos="720"/>
+        </w:tabs>
+        <w:ind w:left="720" w:hanging="360"/>
+      </w:pPr>
+      <w:rPr>
+        <w:rFonts w:ascii="Courier New" w:hAnsi="Courier New" w:hint="default"/>
+      </w:rPr>
+    </w:lvl>
+    <w:lvl w:ilvl="1" w:tplc="D7325406">
+      <w:numFmt w:val="bullet"/>
+      <w:lvlText w:val="o"/>
+      <w:lvlJc w:val="left"/>
+      <w:pPr>
+        <w:tabs>
+          <w:tab w:val="num" w:pos="1440"/>
+        </w:tabs>
+        <w:ind w:left="1440" w:hanging="360"/>
+      </w:pPr>
+      <w:rPr>
+        <w:rFonts w:ascii="Courier New" w:hAnsi="Courier New" w:hint="default"/>
+      </w:rPr>
+    </w:lvl>
+    <w:lvl w:ilvl="2" w:tplc="E12609D2" w:tentative="1">
+      <w:start w:val="1"/>
+      <w:numFmt w:val="bullet"/>
+      <w:lvlText w:val="o"/>
+      <w:lvlJc w:val="left"/>
+      <w:pPr>
+        <w:tabs>
+          <w:tab w:val="num" w:pos="2160"/>
+        </w:tabs>
+        <w:ind w:left="2160" w:hanging="360"/>
+      </w:pPr>
+      <w:rPr>
+        <w:rFonts w:ascii="Courier New" w:hAnsi="Courier New" w:hint="default"/>
+      </w:rPr>
+    </w:lvl>
+    <w:lvl w:ilvl="3" w:tplc="38B6FA62" w:tentative="1">
+      <w:start w:val="1"/>
+      <w:numFmt w:val="bullet"/>
+      <w:lvlText w:val="o"/>
+      <w:lvlJc w:val="left"/>
+      <w:pPr>
+        <w:tabs>
+          <w:tab w:val="num" w:pos="2880"/>
+        </w:tabs>
+        <w:ind w:left="2880" w:hanging="360"/>
+      </w:pPr>
+      <w:rPr>
+        <w:rFonts w:ascii="Courier New" w:hAnsi="Courier New" w:hint="default"/>
+      </w:rPr>
+    </w:lvl>
+    <w:lvl w:ilvl="4" w:tplc="04429044" w:tentative="1">
+      <w:start w:val="1"/>
+      <w:numFmt w:val="bullet"/>
+      <w:lvlText w:val="o"/>
+      <w:lvlJc w:val="left"/>
+      <w:pPr>
+        <w:tabs>
+          <w:tab w:val="num" w:pos="3600"/>
+        </w:tabs>
+        <w:ind w:left="3600" w:hanging="360"/>
+      </w:pPr>
+      <w:rPr>
+        <w:rFonts w:ascii="Courier New" w:hAnsi="Courier New" w:hint="default"/>
+      </w:rPr>
+    </w:lvl>
+    <w:lvl w:ilvl="5" w:tplc="19727C88" w:tentative="1">
+      <w:start w:val="1"/>
+      <w:numFmt w:val="bullet"/>
+      <w:lvlText w:val="o"/>
+      <w:lvlJc w:val="left"/>
+      <w:pPr>
+        <w:tabs>
+          <w:tab w:val="num" w:pos="4320"/>
+        </w:tabs>
+        <w:ind w:left="4320" w:hanging="360"/>
+      </w:pPr>
+      <w:rPr>
+        <w:rFonts w:ascii="Courier New" w:hAnsi="Courier New" w:hint="default"/>
+      </w:rPr>
+    </w:lvl>
+    <w:lvl w:ilvl="6" w:tplc="CC36AEFC" w:tentative="1">
+      <w:start w:val="1"/>
+      <w:numFmt w:val="bullet"/>
+      <w:lvlText w:val="o"/>
+      <w:lvlJc w:val="left"/>
+      <w:pPr>
+        <w:tabs>
+          <w:tab w:val="num" w:pos="5040"/>
+        </w:tabs>
+        <w:ind w:left="5040" w:hanging="360"/>
+      </w:pPr>
+      <w:rPr>
+        <w:rFonts w:ascii="Courier New" w:hAnsi="Courier New" w:hint="default"/>
+      </w:rPr>
+    </w:lvl>
+    <w:lvl w:ilvl="7" w:tplc="98AC7D86" w:tentative="1">
+      <w:start w:val="1"/>
+      <w:numFmt w:val="bullet"/>
+      <w:lvlText w:val="o"/>
+      <w:lvlJc w:val="left"/>
+      <w:pPr>
+        <w:tabs>
+          <w:tab w:val="num" w:pos="5760"/>
+        </w:tabs>
+        <w:ind w:left="5760" w:hanging="360"/>
+      </w:pPr>
+      <w:rPr>
+        <w:rFonts w:ascii="Courier New" w:hAnsi="Courier New" w:hint="default"/>
+      </w:rPr>
+    </w:lvl>
+    <w:lvl w:ilvl="8" w:tplc="FA2034A0" w:tentative="1">
+      <w:start w:val="1"/>
+      <w:numFmt w:val="bullet"/>
+      <w:lvlText w:val="o"/>
+      <w:lvlJc w:val="left"/>
+      <w:pPr>
+        <w:tabs>
+          <w:tab w:val="num" w:pos="6480"/>
+        </w:tabs>
+        <w:ind w:left="6480" w:hanging="360"/>
+      </w:pPr>
+      <w:rPr>
+        <w:rFonts w:ascii="Courier New" w:hAnsi="Courier New" w:hint="default"/>
+      </w:rPr>
+    </w:lvl>
+  </w:abstractNum>
   <w:num w:numId="1">
+    <w:abstractNumId w:val="7"/>
+  </w:num>
+  <w:num w:numId="2">
+    <w:abstractNumId w:val="6"/>
+  </w:num>
+  <w:num w:numId="3">
+    <w:abstractNumId w:val="1"/>
+  </w:num>
+  <w:num w:numId="4">
     <w:abstractNumId w:val="4"/>
   </w:num>
-  <w:num w:numId="2">
+  <w:num w:numId="5">
     <w:abstractNumId w:val="3"/>
   </w:num>
-  <w:num w:numId="3">
+  <w:num w:numId="6">
+    <w:abstractNumId w:val="8"/>
+  </w:num>
+  <w:num w:numId="7">
     <w:abstractNumId w:val="0"/>
   </w:num>
-  <w:num w:numId="4">
+  <w:num w:numId="8">
+    <w:abstractNumId w:val="5"/>
+  </w:num>
+  <w:num w:numId="9">
     <w:abstractNumId w:val="2"/>
-  </w:num>
-  <w:num w:numId="5">
-    <w:abstractNumId w:val="1"/>
   </w:num>
 </w:numbering>
 </file>
@@ -10501,7 +11156,6 @@
   <w:style w:type="character" w:default="1" w:styleId="Fontepargpadro">
     <w:name w:val="Default Paragraph Font"/>
     <w:uiPriority w:val="1"/>
-    <w:semiHidden/>
     <w:unhideWhenUsed/>
   </w:style>
   <w:style w:type="table" w:default="1" w:styleId="Tabelanormal">
@@ -10714,8 +11368,12 @@
     <w:autoRedefine/>
     <w:uiPriority w:val="39"/>
     <w:unhideWhenUsed/>
-    <w:rsid w:val="009C70CC"/>
+    <w:rsid w:val="002167AD"/>
     <w:pPr>
+      <w:tabs>
+        <w:tab w:val="left" w:pos="1320"/>
+        <w:tab w:val="right" w:leader="dot" w:pos="8494"/>
+      </w:tabs>
       <w:spacing w:after="100"/>
       <w:ind w:left="240"/>
     </w:pPr>
@@ -11206,7 +11864,7 @@
 </file>
 
 <file path=customXml/itemProps1.xml><?xml version="1.0" encoding="utf-8"?>
-<ds:datastoreItem xmlns:ds="http://schemas.openxmlformats.org/officeDocument/2006/customXml" ds:itemID="{C6E713D1-31C9-4B3B-B35E-374E2AB1069D}">
+<ds:datastoreItem xmlns:ds="http://schemas.openxmlformats.org/officeDocument/2006/customXml" ds:itemID="{4630ECE7-FE20-46B5-A2FE-F86CD4A03B67}">
   <ds:schemaRefs>
     <ds:schemaRef ds:uri="http://schemas.openxmlformats.org/officeDocument/2006/bibliography"/>
   </ds:schemaRefs>

</xml_diff>